<commit_message>
Added examples for API 21.1,21.2,21.3
</commit_message>
<xml_diff>
--- a/Examples/Data/Golds/ReportingEngine.MergingTableCellsDynamically.Merged Gold.docx
+++ b/Examples/Data/Golds/ReportingEngine.MergingTableCellsDynamically.Merged Gold.docx
@@ -1,7 +1,7 @@
 
 <file path=word/document.xml><?xml version="1.0" encoding="utf-8"?>
 <w:document xmlns:wpc="http://schemas.microsoft.com/office/word/2010/wordprocessingCanvas" xmlns:cx="http://schemas.microsoft.com/office/drawing/2014/chartex" xmlns:cx1="http://schemas.microsoft.com/office/drawing/2015/9/8/chartex" xmlns:cx2="http://schemas.microsoft.com/office/drawing/2015/10/21/chartex" xmlns:cx3="http://schemas.microsoft.com/office/drawing/2016/5/9/chartex" xmlns:cx4="http://schemas.microsoft.com/office/drawing/2016/5/10/chartex" xmlns:cx5="http://schemas.microsoft.com/office/drawing/2016/5/11/chartex" xmlns:mc="http://schemas.openxmlformats.org/markup-compatibility/2006" xmlns:o="urn:schemas-microsoft-com:office:office" xmlns:r="http://schemas.openxmlformats.org/officeDocument/2006/relationships" xmlns:m="http://schemas.openxmlformats.org/officeDocument/2006/math" xmlns:v="urn:schemas-microsoft-com:vml" xmlns:wp14="http://schemas.microsoft.com/office/word/2010/wordprocessingDrawing" xmlns:wp="http://schemas.openxmlformats.org/drawingml/2006/wordprocessingDrawing" xmlns:w10="urn:schemas-microsoft-com:office:word" xmlns:w="http://schemas.openxmlformats.org/wordprocessingml/2006/main" xmlns:w14="http://schemas.microsoft.com/office/word/2010/wordml" xmlns:w15="http://schemas.microsoft.com/office/word/2012/wordml" xmlns:wne="http://schemas.microsoft.com/office/word/2006/wordml" xmlns:wpg="http://schemas.microsoft.com/office/word/2010/wordprocessingGroup" xmlns:wpi="http://schemas.microsoft.com/office/word/2010/wordprocessingInk" xmlns:wps="http://schemas.microsoft.com/office/word/2010/wordprocessingShape" mc:Ignorable="w14 w15 wp14">
-  <!-- Generated by Aspose.Words for .NET 19.1 -->
+  <!-- Generated by Aspose.Words for .NET 21.3.0 -->
   <w:body>
     <w:p>
       <w:pPr>
@@ -15,7 +15,216 @@
           <w:b/>
           <w:lang w:val="en-US"/>
         </w:rPr>
-        <w:t>Case 1: Vertical merging</w:t>
+        <w:t>Case 1: V</w:t>
+      </w:r>
+      <w:r>
+        <w:rPr>
+          <w:b/>
+          <w:lang w:val="en-US"/>
+        </w:rPr>
+        <w:t>e</w:t>
+      </w:r>
+      <w:r>
+        <w:rPr>
+          <w:b/>
+          <w:lang w:val="en-US"/>
+        </w:rPr>
+        <w:t>rtical and Horizontal merging</w:t>
+      </w:r>
+    </w:p>
+    <w:tbl>
+      <w:tblPr>
+        <w:tblStyle w:val="TableGrid"/>
+        <w:tblW w:w="0" w:type="auto"/>
+        <w:tblLook w:val="04A0"/>
+      </w:tblPr>
+      <w:tblGrid>
+        <w:gridCol w:w="9345"/>
+      </w:tblGrid>
+      <w:tr>
+        <w:tblPrEx>
+          <w:tblW w:w="0" w:type="auto"/>
+          <w:tblLook w:val="04A0"/>
+        </w:tblPrEx>
+        <w:trPr>
+          <w:trHeight w:val="253"/>
+        </w:trPr>
+        <w:tc>
+          <w:tcPr>
+            <w:tcW w:w="9345" w:type="dxa"/>
+            <w:vMerge w:val="restart"/>
+          </w:tcPr>
+          <w:p>
+            <w:pPr>
+              <w:rPr>
+                <w:lang w:val="en-US"/>
+              </w:rPr>
+            </w:pPr>
+            <w:r>
+              <w:rPr>
+                <w:lang w:val="en-US"/>
+              </w:rPr>
+              <w:t>Hello</w:t>
+            </w:r>
+          </w:p>
+        </w:tc>
+      </w:tr>
+      <w:tr>
+        <w:tblPrEx>
+          <w:tblW w:w="0" w:type="auto"/>
+          <w:tblLook w:val="04A0"/>
+        </w:tblPrEx>
+        <w:trPr>
+          <w:trHeight w:val="253"/>
+        </w:trPr>
+        <w:tc>
+          <w:tcPr>
+            <w:tcW w:w="9345" w:type="dxa"/>
+            <w:vMerge/>
+          </w:tcPr>
+          <w:p>
+            <w:r>
+              <w:rPr>
+                <w:lang w:val="en-US"/>
+              </w:rPr>
+              <w:t>Hello</w:t>
+            </w:r>
+          </w:p>
+        </w:tc>
+      </w:tr>
+    </w:tbl>
+    <w:p>
+      <w:pPr>
+        <w:rPr>
+          <w:b/>
+          <w:lang w:val="en-US"/>
+        </w:rPr>
+      </w:pPr>
+    </w:p>
+    <w:p>
+      <w:pPr>
+        <w:rPr>
+          <w:b/>
+          <w:lang w:val="en-US"/>
+        </w:rPr>
+      </w:pPr>
+      <w:r>
+        <w:rPr>
+          <w:b/>
+          <w:lang w:val="en-US"/>
+        </w:rPr>
+        <w:t xml:space="preserve">Case </w:t>
+      </w:r>
+      <w:r>
+        <w:rPr>
+          <w:b/>
+          <w:lang w:val="en-US"/>
+        </w:rPr>
+        <w:t>2</w:t>
+      </w:r>
+      <w:r>
+        <w:rPr>
+          <w:b/>
+          <w:lang w:val="en-US"/>
+        </w:rPr>
+        <w:t>: Vertical and Horizontal merging</w:t>
+      </w:r>
+      <w:r>
+        <w:rPr>
+          <w:b/>
+          <w:lang w:val="en-US"/>
+        </w:rPr>
+        <w:t xml:space="preserve"> (not merge)</w:t>
+      </w:r>
+    </w:p>
+    <w:tbl>
+      <w:tblPr>
+        <w:tblStyle w:val="TableGrid"/>
+        <w:tblW w:w="0" w:type="auto"/>
+        <w:tblLook w:val="04A0"/>
+      </w:tblPr>
+      <w:tblGrid>
+        <w:gridCol w:w="9345"/>
+      </w:tblGrid>
+      <w:tr>
+        <w:tblPrEx>
+          <w:tblW w:w="0" w:type="auto"/>
+          <w:tblLook w:val="04A0"/>
+        </w:tblPrEx>
+        <w:tc>
+          <w:tcPr>
+            <w:tcW w:w="9345" w:type="dxa"/>
+          </w:tcPr>
+          <w:p>
+            <w:pPr>
+              <w:rPr>
+                <w:lang w:val="en-US"/>
+              </w:rPr>
+            </w:pPr>
+            <w:r>
+              <w:rPr>
+                <w:lang w:val="en-US"/>
+              </w:rPr>
+              <w:t>Hello</w:t>
+            </w:r>
+          </w:p>
+        </w:tc>
+      </w:tr>
+      <w:tr>
+        <w:tblPrEx>
+          <w:tblW w:w="0" w:type="auto"/>
+          <w:tblLook w:val="04A0"/>
+        </w:tblPrEx>
+        <w:tc>
+          <w:tcPr>
+            <w:tcW w:w="9345" w:type="dxa"/>
+          </w:tcPr>
+          <w:p>
+            <w:r>
+              <w:rPr>
+                <w:lang w:val="en-US"/>
+              </w:rPr>
+              <w:t>Hello</w:t>
+            </w:r>
+          </w:p>
+        </w:tc>
+      </w:tr>
+    </w:tbl>
+    <w:p>
+      <w:pPr>
+        <w:rPr>
+          <w:b/>
+          <w:lang w:val="en-US"/>
+        </w:rPr>
+      </w:pPr>
+    </w:p>
+    <w:p>
+      <w:pPr>
+        <w:rPr>
+          <w:b/>
+          <w:lang w:val="en-US"/>
+        </w:rPr>
+      </w:pPr>
+      <w:r>
+        <w:rPr>
+          <w:b/>
+          <w:lang w:val="en-US"/>
+        </w:rPr>
+        <w:t xml:space="preserve">Case </w:t>
+      </w:r>
+      <w:r>
+        <w:rPr>
+          <w:b/>
+          <w:lang w:val="en-US"/>
+        </w:rPr>
+        <w:t>3</w:t>
+      </w:r>
+      <w:r>
+        <w:rPr>
+          <w:b/>
+          <w:lang w:val="en-US"/>
+        </w:rPr>
+        <w:t>: Vertical merging</w:t>
       </w:r>
     </w:p>
     <w:tbl>
@@ -118,7 +327,21 @@
           <w:b/>
           <w:lang w:val="en-US"/>
         </w:rPr>
-        <w:t>Case 2: Horizontal</w:t>
+        <w:t xml:space="preserve">Case </w:t>
+      </w:r>
+      <w:r>
+        <w:rPr>
+          <w:b/>
+          <w:lang w:val="en-US"/>
+        </w:rPr>
+        <w:t>4</w:t>
+      </w:r>
+      <w:r>
+        <w:rPr>
+          <w:b/>
+          <w:lang w:val="en-US"/>
+        </w:rPr>
+        <w:t>: Horizontal</w:t>
       </w:r>
       <w:r>
         <w:rPr>
@@ -204,7 +427,21 @@
           <w:b/>
           <w:lang w:val="en-US"/>
         </w:rPr>
-        <w:t>Case 3: Not merge</w:t>
+        <w:t xml:space="preserve">Case </w:t>
+      </w:r>
+      <w:r>
+        <w:rPr>
+          <w:b/>
+          <w:lang w:val="en-US"/>
+        </w:rPr>
+        <w:t>5</w:t>
+      </w:r>
+      <w:r>
+        <w:rPr>
+          <w:b/>
+          <w:lang w:val="en-US"/>
+        </w:rPr>
+        <w:t>: Not merge</w:t>
       </w:r>
     </w:p>
     <w:tbl>
@@ -305,7 +542,21 @@
           <w:b/>
           <w:lang w:val="en-US"/>
         </w:rPr>
-        <w:t>Case 4: Not merge</w:t>
+        <w:t xml:space="preserve">Case </w:t>
+      </w:r>
+      <w:r>
+        <w:rPr>
+          <w:b/>
+          <w:lang w:val="en-US"/>
+        </w:rPr>
+        <w:t>6</w:t>
+      </w:r>
+      <w:r>
+        <w:rPr>
+          <w:b/>
+          <w:lang w:val="en-US"/>
+        </w:rPr>
+        <w:t>: Not merge</w:t>
       </w:r>
     </w:p>
     <w:tbl>
@@ -396,7 +647,21 @@
           <w:b/>
           <w:lang w:val="en-US"/>
         </w:rPr>
-        <w:t>Case 5: Not merge</w:t>
+        <w:t xml:space="preserve">Case </w:t>
+      </w:r>
+      <w:r>
+        <w:rPr>
+          <w:b/>
+          <w:lang w:val="en-US"/>
+        </w:rPr>
+        <w:t>7</w:t>
+      </w:r>
+      <w:r>
+        <w:rPr>
+          <w:b/>
+          <w:lang w:val="en-US"/>
+        </w:rPr>
+        <w:t>: Not merge</w:t>
       </w:r>
     </w:p>
     <w:tbl>
@@ -482,13 +747,26 @@
           <w:lang w:val="en-US"/>
         </w:rPr>
       </w:pPr>
-      <w:bookmarkStart w:id="0" w:name="_GoBack"/>
-      <w:r>
-        <w:rPr>
-          <w:b/>
-          <w:lang w:val="en-US"/>
-        </w:rPr>
-        <w:t>Case 6: Merging within foreach</w:t>
+      <w:r>
+        <w:rPr>
+          <w:b/>
+          <w:lang w:val="en-US"/>
+        </w:rPr>
+        <w:t xml:space="preserve">Case </w:t>
+      </w:r>
+      <w:r>
+        <w:rPr>
+          <w:b/>
+          <w:lang w:val="en-US"/>
+        </w:rPr>
+        <w:t>8</w:t>
+      </w:r>
+      <w:r>
+        <w:rPr>
+          <w:b/>
+          <w:lang w:val="en-US"/>
+        </w:rPr>
+        <w:t>: Merging within foreach</w:t>
       </w:r>
     </w:p>
     <w:tbl>
@@ -509,23 +787,27 @@
           <w:tblLayout w:type="fixed"/>
           <w:tblLook w:val="04A0"/>
         </w:tblPrEx>
+        <w:trPr>
+          <w:trHeight w:val="584"/>
+        </w:trPr>
         <w:tc>
           <w:tcPr>
             <w:tcW w:w="2335" w:type="dxa"/>
-            <w:shd w:val="clear" w:color="auto" w:fill="E2EFD9" w:themeFill="accent6" w:themeFillTint="33"/>
-          </w:tcPr>
-          <w:bookmarkEnd w:id="0"/>
+            <w:shd w:val="clear" w:color="auto" w:fill="auto"/>
+          </w:tcPr>
           <w:p>
             <w:pPr>
               <w:rPr>
-                <w:rFonts w:asciiTheme="minorHAnsi" w:hAnsiTheme="minorHAnsi" w:cstheme="minorHAnsi"/>
+                <w:rFonts w:asciiTheme="minorHAnsi" w:hAnsiTheme="minorHAnsi"/>
+                <w:b w:val="0"/>
                 <w:color w:val="auto"/>
                 <w:lang w:val="en-US"/>
               </w:rPr>
             </w:pPr>
             <w:r>
               <w:rPr>
-                <w:rFonts w:asciiTheme="minorHAnsi" w:hAnsiTheme="minorHAnsi" w:cstheme="minorHAnsi"/>
+                <w:rFonts w:asciiTheme="minorHAnsi" w:hAnsiTheme="minorHAnsi"/>
+                <w:b w:val="0"/>
                 <w:color w:val="auto"/>
                 <w:lang w:val="en-US"/>
               </w:rPr>
@@ -536,19 +818,21 @@
         <w:tc>
           <w:tcPr>
             <w:tcW w:w="2970" w:type="dxa"/>
-            <w:shd w:val="clear" w:color="auto" w:fill="E2EFD9" w:themeFill="accent6" w:themeFillTint="33"/>
+            <w:shd w:val="clear" w:color="auto" w:fill="auto"/>
           </w:tcPr>
           <w:p>
             <w:pPr>
               <w:rPr>
-                <w:rFonts w:asciiTheme="minorHAnsi" w:hAnsiTheme="minorHAnsi" w:cstheme="minorHAnsi"/>
+                <w:rFonts w:asciiTheme="minorHAnsi" w:hAnsiTheme="minorHAnsi"/>
+                <w:b w:val="0"/>
                 <w:color w:val="auto"/>
                 <w:lang w:val="en-US"/>
               </w:rPr>
             </w:pPr>
             <w:r>
               <w:rPr>
-                <w:rFonts w:asciiTheme="minorHAnsi" w:hAnsiTheme="minorHAnsi" w:cstheme="minorHAnsi"/>
+                <w:rFonts w:asciiTheme="minorHAnsi" w:hAnsiTheme="minorHAnsi"/>
+                <w:b w:val="0"/>
                 <w:color w:val="auto"/>
                 <w:lang w:val="en-US"/>
               </w:rPr>
@@ -559,18 +843,21 @@
         <w:tc>
           <w:tcPr>
             <w:tcW w:w="4050" w:type="dxa"/>
-            <w:shd w:val="clear" w:color="auto" w:fill="E2EFD9" w:themeFill="accent6" w:themeFillTint="33"/>
+            <w:shd w:val="clear" w:color="auto" w:fill="auto"/>
           </w:tcPr>
           <w:p>
             <w:pPr>
               <w:rPr>
-                <w:rFonts w:cstheme="minorHAnsi"/>
+                <w:rFonts w:asciiTheme="minorHAnsi" w:hAnsiTheme="minorHAnsi"/>
+                <w:b w:val="0"/>
+                <w:color w:val="auto"/>
                 <w:lang w:val="en-US"/>
               </w:rPr>
             </w:pPr>
             <w:r>
               <w:rPr>
-                <w:rFonts w:asciiTheme="minorHAnsi" w:hAnsiTheme="minorHAnsi" w:cstheme="minorHAnsi"/>
+                <w:rFonts w:asciiTheme="minorHAnsi" w:hAnsiTheme="minorHAnsi"/>
+                <w:b w:val="0"/>
                 <w:color w:val="auto"/>
                 <w:lang w:val="en-US"/>
               </w:rPr>
@@ -585,22 +872,27 @@
           <w:tblLayout w:type="fixed"/>
           <w:tblLook w:val="04A0"/>
         </w:tblPrEx>
+        <w:trPr>
+          <w:trHeight w:val="584"/>
+        </w:trPr>
         <w:tc>
           <w:tcPr>
             <w:tcW w:w="2335" w:type="dxa"/>
-            <w:shd w:val="clear" w:color="auto" w:fill="E2EFD9" w:themeFill="accent6" w:themeFillTint="33"/>
+            <w:shd w:val="clear" w:color="auto" w:fill="auto"/>
           </w:tcPr>
           <w:p>
             <w:pPr>
               <w:rPr>
-                <w:rFonts w:asciiTheme="minorHAnsi" w:hAnsiTheme="minorHAnsi" w:cstheme="minorHAnsi"/>
+                <w:rFonts w:asciiTheme="minorHAnsi" w:hAnsiTheme="minorHAnsi"/>
+                <w:b w:val="0"/>
                 <w:color w:val="auto"/>
                 <w:lang w:val="en-US"/>
               </w:rPr>
             </w:pPr>
             <w:r>
               <w:rPr>
-                <w:rFonts w:asciiTheme="minorHAnsi" w:hAnsiTheme="minorHAnsi" w:cstheme="minorHAnsi"/>
+                <w:rFonts w:asciiTheme="minorHAnsi" w:hAnsiTheme="minorHAnsi"/>
+                <w:b w:val="0"/>
                 <w:color w:val="auto"/>
                 <w:lang w:val="en-US"/>
               </w:rPr>
@@ -612,19 +904,21 @@
           <w:tcPr>
             <w:tcW w:w="2970" w:type="dxa"/>
             <w:vMerge w:val="restart"/>
-            <w:shd w:val="clear" w:color="auto" w:fill="E2EFD9" w:themeFill="accent6" w:themeFillTint="33"/>
+            <w:shd w:val="clear" w:color="auto" w:fill="auto"/>
           </w:tcPr>
           <w:p>
             <w:pPr>
               <w:rPr>
-                <w:rFonts w:asciiTheme="minorHAnsi" w:hAnsiTheme="minorHAnsi" w:cstheme="minorHAnsi"/>
+                <w:rFonts w:asciiTheme="minorHAnsi" w:hAnsiTheme="minorHAnsi"/>
+                <w:b w:val="0"/>
                 <w:color w:val="auto"/>
                 <w:lang w:val="en-US"/>
               </w:rPr>
             </w:pPr>
             <w:r>
               <w:rPr>
-                <w:rFonts w:asciiTheme="minorHAnsi" w:hAnsiTheme="minorHAnsi" w:cstheme="minorHAnsi"/>
+                <w:rFonts w:asciiTheme="minorHAnsi" w:hAnsiTheme="minorHAnsi"/>
+                <w:b w:val="0"/>
                 <w:color w:val="auto"/>
                 <w:lang w:val="en-US"/>
               </w:rPr>
@@ -635,18 +929,21 @@
         <w:tc>
           <w:tcPr>
             <w:tcW w:w="4050" w:type="dxa"/>
-            <w:shd w:val="clear" w:color="auto" w:fill="E2EFD9" w:themeFill="accent6" w:themeFillTint="33"/>
+            <w:shd w:val="clear" w:color="auto" w:fill="auto"/>
           </w:tcPr>
           <w:p>
             <w:pPr>
               <w:rPr>
-                <w:rFonts w:cstheme="minorHAnsi"/>
+                <w:rFonts w:asciiTheme="minorHAnsi" w:hAnsiTheme="minorHAnsi"/>
+                <w:b w:val="0"/>
+                <w:color w:val="auto"/>
                 <w:lang w:val="en-US"/>
               </w:rPr>
             </w:pPr>
             <w:r>
               <w:rPr>
-                <w:rFonts w:asciiTheme="minorHAnsi" w:hAnsiTheme="minorHAnsi" w:cstheme="minorHAnsi"/>
+                <w:rFonts w:asciiTheme="minorHAnsi" w:hAnsiTheme="minorHAnsi"/>
+                <w:b w:val="0"/>
                 <w:color w:val="auto"/>
                 <w:lang w:val="en-US"/>
               </w:rPr>
@@ -661,22 +958,27 @@
           <w:tblLayout w:type="fixed"/>
           <w:tblLook w:val="04A0"/>
         </w:tblPrEx>
+        <w:trPr>
+          <w:trHeight w:val="584"/>
+        </w:trPr>
         <w:tc>
           <w:tcPr>
             <w:tcW w:w="2335" w:type="dxa"/>
-            <w:shd w:val="clear" w:color="auto" w:fill="E2EFD9" w:themeFill="accent6" w:themeFillTint="33"/>
+            <w:shd w:val="clear" w:color="auto" w:fill="auto"/>
           </w:tcPr>
           <w:p>
             <w:pPr>
               <w:rPr>
-                <w:rFonts w:asciiTheme="minorHAnsi" w:hAnsiTheme="minorHAnsi" w:cstheme="minorHAnsi"/>
+                <w:rFonts w:asciiTheme="minorHAnsi" w:hAnsiTheme="minorHAnsi"/>
+                <w:b w:val="0"/>
                 <w:color w:val="auto"/>
                 <w:lang w:val="en-US"/>
               </w:rPr>
             </w:pPr>
             <w:r>
               <w:rPr>
-                <w:rFonts w:asciiTheme="minorHAnsi" w:hAnsiTheme="minorHAnsi" w:cstheme="minorHAnsi"/>
+                <w:rFonts w:asciiTheme="minorHAnsi" w:hAnsiTheme="minorHAnsi"/>
+                <w:b w:val="0"/>
                 <w:color w:val="auto"/>
                 <w:lang w:val="en-US"/>
               </w:rPr>
@@ -688,19 +990,21 @@
           <w:tcPr>
             <w:tcW w:w="2970" w:type="dxa"/>
             <w:vMerge/>
-            <w:shd w:val="clear" w:color="auto" w:fill="E2EFD9" w:themeFill="accent6" w:themeFillTint="33"/>
+            <w:shd w:val="clear" w:color="auto" w:fill="auto"/>
           </w:tcPr>
           <w:p>
             <w:pPr>
               <w:rPr>
-                <w:rFonts w:asciiTheme="minorHAnsi" w:hAnsiTheme="minorHAnsi" w:cstheme="minorHAnsi"/>
+                <w:rFonts w:asciiTheme="minorHAnsi" w:hAnsiTheme="minorHAnsi"/>
+                <w:b w:val="0"/>
                 <w:color w:val="auto"/>
                 <w:lang w:val="en-US"/>
               </w:rPr>
             </w:pPr>
             <w:r>
               <w:rPr>
-                <w:rFonts w:asciiTheme="minorHAnsi" w:hAnsiTheme="minorHAnsi" w:cstheme="minorHAnsi"/>
+                <w:rFonts w:asciiTheme="minorHAnsi" w:hAnsiTheme="minorHAnsi"/>
+                <w:b w:val="0"/>
                 <w:color w:val="auto"/>
                 <w:lang w:val="en-US"/>
               </w:rPr>
@@ -711,18 +1015,21 @@
         <w:tc>
           <w:tcPr>
             <w:tcW w:w="4050" w:type="dxa"/>
-            <w:shd w:val="clear" w:color="auto" w:fill="E2EFD9" w:themeFill="accent6" w:themeFillTint="33"/>
+            <w:shd w:val="clear" w:color="auto" w:fill="auto"/>
           </w:tcPr>
           <w:p>
             <w:pPr>
               <w:rPr>
-                <w:rFonts w:cstheme="minorHAnsi"/>
+                <w:rFonts w:asciiTheme="minorHAnsi" w:hAnsiTheme="minorHAnsi"/>
+                <w:b w:val="0"/>
+                <w:color w:val="auto"/>
                 <w:lang w:val="en-US"/>
               </w:rPr>
             </w:pPr>
             <w:r>
               <w:rPr>
-                <w:rFonts w:asciiTheme="minorHAnsi" w:hAnsiTheme="minorHAnsi" w:cstheme="minorHAnsi"/>
+                <w:rFonts w:asciiTheme="minorHAnsi" w:hAnsiTheme="minorHAnsi"/>
+                <w:b w:val="0"/>
                 <w:color w:val="auto"/>
                 <w:lang w:val="en-US"/>
               </w:rPr>
@@ -732,7 +1039,13 @@
         </w:tc>
       </w:tr>
     </w:tbl>
-    <w:p/>
+    <w:p>
+      <w:pPr>
+        <w:rPr>
+          <w:lang w:val="en-US"/>
+        </w:rPr>
+      </w:pPr>
+    </w:p>
     <w:sectPr>
       <w:pgSz w:w="11906" w:h="16838"/>
       <w:pgMar w:top="1134" w:right="850" w:bottom="1134" w:left="1701" w:header="708" w:footer="708" w:gutter="0"/>
@@ -760,7 +1073,7 @@
       </w:pPr>
     </w:pPrDefault>
   </w:docDefaults>
-  <w:latentStyles w:defLockedState="0" w:defUIPriority="99" w:defSemiHidden="0" w:defUnhideWhenUsed="0" w:defQFormat="0" w:count="371">
+  <w:latentStyles w:defLockedState="0" w:defUIPriority="99" w:defSemiHidden="0" w:defUnhideWhenUsed="0" w:defQFormat="0" w:count="376">
     <w:lsdException w:name="Normal" w:uiPriority="0" w:qFormat="1"/>
     <w:lsdException w:name="heading 1" w:uiPriority="9" w:qFormat="1"/>
     <w:lsdException w:name="heading 2" w:semiHidden="1" w:uiPriority="9" w:unhideWhenUsed="1" w:qFormat="1"/>
@@ -1136,6 +1449,7 @@
   <w:style w:type="paragraph" w:default="1" w:styleId="Normal">
     <w:name w:val="Normal"/>
     <w:qFormat/>
+    <w:rsid w:val="006B2EF4"/>
   </w:style>
   <w:style w:type="character" w:default="1" w:styleId="DefaultParagraphFont">
     <w:name w:val="Default Paragraph Font"/>

</xml_diff>